<commit_message>
add demon to generate dynamic models
</commit_message>
<xml_diff>
--- a/Доки для диплома/Report (1).docx
+++ b/Доки для диплома/Report (1).docx
@@ -138,16 +138,7 @@
           <w:sz w:val="28"/>
           <w:szCs w:val="28"/>
         </w:rPr>
-        <w:t>Выпо</w:t>
-      </w:r>
-      <w:bookmarkStart w:id="0" w:name="_GoBack"/>
-      <w:bookmarkEnd w:id="0"/>
-      <w:r>
-        <w:rPr>
-          <w:sz w:val="28"/>
-          <w:szCs w:val="28"/>
-        </w:rPr>
-        <w:t>лнил</w:t>
+        <w:t>Выполнил</w:t>
       </w:r>
       <w:r>
         <w:rPr>
@@ -171,17 +162,34 @@
         <w:jc w:val="left"/>
       </w:pPr>
       <w:r>
-        <w:t xml:space="preserve">И.О. </w:t>
-      </w:r>
-      <w:r>
-        <w:t xml:space="preserve">Фамилия, группа </w:t>
+        <w:t>К</w:t>
+      </w:r>
+      <w:r>
+        <w:t>.</w:t>
+      </w:r>
+      <w:r>
+        <w:t>П</w:t>
+      </w:r>
+      <w:r>
+        <w:t xml:space="preserve">. </w:t>
+      </w:r>
+      <w:r>
+        <w:t>Ситникоа</w:t>
+      </w:r>
+      <w:r>
+        <w:t xml:space="preserve">, группа </w:t>
       </w:r>
       <w:r>
         <w:t>КЭ</w:t>
       </w:r>
       <w:r>
-        <w:t>-ххх</w:t>
-      </w:r>
+        <w:t>-</w:t>
+      </w:r>
+      <w:r>
+        <w:t>401</w:t>
+      </w:r>
+      <w:bookmarkStart w:id="0" w:name="_GoBack"/>
+      <w:bookmarkEnd w:id="0"/>
     </w:p>
     <w:p>
       <w:pPr>

</xml_diff>

<commit_message>
add prompt and types
</commit_message>
<xml_diff>
--- a/Доки для диплома/Report (1).docx
+++ b/Доки для диплома/Report (1).docx
@@ -133,6 +133,7 @@
           <w:szCs w:val="28"/>
         </w:rPr>
       </w:pPr>
+      <w:proofErr w:type="gramStart"/>
       <w:r>
         <w:rPr>
           <w:sz w:val="28"/>
@@ -152,7 +153,15 @@
           <w:sz w:val="28"/>
           <w:szCs w:val="28"/>
         </w:rPr>
-        <w:t>_____________</w:t>
+        <w:t>_</w:t>
+      </w:r>
+      <w:proofErr w:type="gramEnd"/>
+      <w:r>
+        <w:rPr>
+          <w:sz w:val="28"/>
+          <w:szCs w:val="28"/>
+        </w:rPr>
+        <w:t>____________</w:t>
       </w:r>
     </w:p>
     <w:p>
@@ -162,19 +171,10 @@
         <w:jc w:val="left"/>
       </w:pPr>
       <w:r>
-        <w:t>К</w:t>
-      </w:r>
-      <w:r>
-        <w:t>.</w:t>
-      </w:r>
-      <w:r>
-        <w:t>П</w:t>
-      </w:r>
-      <w:r>
-        <w:t xml:space="preserve">. </w:t>
-      </w:r>
-      <w:r>
-        <w:t>Ситникоа</w:t>
+        <w:t>Ситников</w:t>
+      </w:r>
+      <w:r>
+        <w:t> К.П.</w:t>
       </w:r>
       <w:r>
         <w:t xml:space="preserve">, группа </w:t>
@@ -188,8 +188,6 @@
       <w:r>
         <w:t>401</w:t>
       </w:r>
-      <w:bookmarkStart w:id="0" w:name="_GoBack"/>
-      <w:bookmarkEnd w:id="0"/>
     </w:p>
     <w:p>
       <w:pPr>
@@ -217,14 +215,30 @@
           <w:sz w:val="28"/>
           <w:szCs w:val="28"/>
         </w:rPr>
-        <w:t>Руководитель практики:</w:t>
-      </w:r>
+        <w:t xml:space="preserve">Руководитель </w:t>
+      </w:r>
+      <w:proofErr w:type="gramStart"/>
       <w:r>
         <w:rPr>
           <w:sz w:val="28"/>
           <w:szCs w:val="28"/>
         </w:rPr>
-        <w:t>__________</w:t>
+        <w:t>практики:</w:t>
+      </w:r>
+      <w:r>
+        <w:rPr>
+          <w:sz w:val="28"/>
+          <w:szCs w:val="28"/>
+        </w:rPr>
+        <w:t>_</w:t>
+      </w:r>
+      <w:proofErr w:type="gramEnd"/>
+      <w:r>
+        <w:rPr>
+          <w:sz w:val="28"/>
+          <w:szCs w:val="28"/>
+        </w:rPr>
+        <w:t>_________</w:t>
       </w:r>
     </w:p>
     <w:p>
@@ -233,10 +247,18 @@
         <w:jc w:val="left"/>
       </w:pPr>
       <w:r>
-        <w:t>Ст. преподаватель Федянина</w:t>
-      </w:r>
-      <w:r>
-        <w:t xml:space="preserve"> </w:t>
+        <w:t>с</w:t>
+      </w:r>
+      <w:r>
+        <w:t>т. преподаватель</w:t>
+      </w:r>
+      <w:bookmarkStart w:id="0" w:name="_GoBack"/>
+      <w:bookmarkEnd w:id="0"/>
+      <w:r>
+        <w:t xml:space="preserve"> Федянина</w:t>
+      </w:r>
+      <w:r>
+        <w:t> </w:t>
       </w:r>
       <w:r>
         <w:t>Р.С.</w:t>
@@ -257,12 +279,21 @@
           <w:szCs w:val="28"/>
         </w:rPr>
       </w:pPr>
+      <w:proofErr w:type="gramStart"/>
       <w:r>
         <w:rPr>
           <w:sz w:val="28"/>
           <w:szCs w:val="28"/>
         </w:rPr>
-        <w:t>Дата:     ________________</w:t>
+        <w:t xml:space="preserve">Дата:   </w:t>
+      </w:r>
+      <w:proofErr w:type="gramEnd"/>
+      <w:r>
+        <w:rPr>
+          <w:sz w:val="28"/>
+          <w:szCs w:val="28"/>
+        </w:rPr>
+        <w:t xml:space="preserve">  ________________</w:t>
       </w:r>
     </w:p>
     <w:p>
@@ -548,13 +579,23 @@
           <w:szCs w:val="20"/>
         </w:rPr>
       </w:pPr>
+      <w:proofErr w:type="gramStart"/>
       <w:r>
         <w:rPr>
           <w:i/>
           <w:color w:val="auto"/>
           <w:szCs w:val="20"/>
         </w:rPr>
-        <w:t xml:space="preserve">Например: </w:t>
+        <w:t>Например</w:t>
+      </w:r>
+      <w:proofErr w:type="gramEnd"/>
+      <w:r>
+        <w:rPr>
+          <w:i/>
+          <w:color w:val="auto"/>
+          <w:szCs w:val="20"/>
+        </w:rPr>
+        <w:t xml:space="preserve">: </w:t>
       </w:r>
     </w:p>
     <w:p>
@@ -850,7 +891,7 @@
         <w:rStyle w:val="a5"/>
         <w:noProof/>
       </w:rPr>
-      <w:t>2</w:t>
+      <w:t>3</w:t>
     </w:r>
     <w:r>
       <w:rPr>

</xml_diff>